<commit_message>
Updated project documents folder with what is synced. (2)
</commit_message>
<xml_diff>
--- a/ParkingAvailabilitySystem-Documents/Assignments/Pre-Alpha Build/PAS_PreAlphaBuild.docx
+++ b/ParkingAvailabilitySystem-Documents/Assignments/Pre-Alpha Build/PAS_PreAlphaBuild.docx
@@ -288,55 +288,25 @@
     </w:p>
     <w:p>
       <w:pPr>
-        <w:spacing w:line="278" w:lineRule="auto"/>
+        <w:rPr>
+          <w:b/>
+        </w:rPr>
+      </w:pPr>
+      <w:r>
+        <w:rPr>
+          <w:b/>
+        </w:rPr>
+        <w:br w:type="page"/>
+      </w:r>
+    </w:p>
+    <w:p>
+      <w:pPr>
         <w:jc w:val="center"/>
         <w:rPr>
-          <w:rFonts w:ascii="Aptos" w:eastAsia="Aptos" w:hAnsi="Aptos" w:cs="Aptos"/>
-          <w:sz w:val="24"/>
-          <w:szCs w:val="24"/>
-        </w:rPr>
-      </w:pPr>
-      <w:r>
-        <w:rPr>
           <w:b/>
         </w:rPr>
-        <w:t>Repository Link:</w:t>
-      </w:r>
-      <w:r>
-        <w:t xml:space="preserve"> </w:t>
-      </w:r>
-      <w:r>
-        <w:t>https://github.com/emeurrens/parking-availability-system</w:t>
-      </w:r>
-      <w:r>
-        <w:rPr>
-          <w:rFonts w:ascii="Aptos" w:eastAsia="Aptos" w:hAnsi="Aptos" w:cs="Aptos"/>
-          <w:sz w:val="24"/>
-          <w:szCs w:val="24"/>
-        </w:rPr>
-        <w:t xml:space="preserve">  </w:t>
-      </w:r>
-    </w:p>
-    <w:p>
-      <w:pPr>
-        <w:spacing w:line="278" w:lineRule="auto"/>
-        <w:jc w:val="center"/>
-      </w:pPr>
-      <w:r>
-        <w:rPr>
-          <w:b/>
-          <w:bCs/>
-        </w:rPr>
-        <w:t xml:space="preserve">Video Explanation Link: </w:t>
-      </w:r>
-      <w:r>
-        <w:t>https://youtu.be/zqVpl0zXWvA</w:t>
-      </w:r>
-    </w:p>
-    <w:p>
-      <w:pPr>
-        <w:spacing w:line="278" w:lineRule="auto"/>
-        <w:jc w:val="center"/>
+      </w:pPr>
+      <w:r>
         <w:rPr>
           <w:rFonts w:ascii="Calibri" w:eastAsia="Calibri" w:hAnsi="Calibri" w:cs="Calibri"/>
           <w:b/>
@@ -344,30 +314,89 @@
           <w:sz w:val="28"/>
           <w:szCs w:val="28"/>
         </w:rPr>
-      </w:pPr>
-    </w:p>
-    <w:p>
-      <w:pPr>
-        <w:spacing w:line="278" w:lineRule="auto"/>
-        <w:jc w:val="center"/>
+        <w:t>Architectural Elements</w:t>
+      </w:r>
+    </w:p>
+    <w:p>
+      <w:pPr>
+        <w:spacing w:before="240" w:after="240" w:line="278" w:lineRule="auto"/>
+        <w:rPr>
+          <w:rFonts w:ascii="Calibri" w:eastAsia="Calibri" w:hAnsi="Calibri" w:cs="Calibri"/>
+          <w:b/>
+          <w:sz w:val="24"/>
+          <w:szCs w:val="24"/>
+        </w:rPr>
       </w:pPr>
       <w:r>
         <w:rPr>
           <w:rFonts w:ascii="Calibri" w:eastAsia="Calibri" w:hAnsi="Calibri" w:cs="Calibri"/>
           <w:b/>
           <w:bCs/>
-          <w:sz w:val="28"/>
-          <w:szCs w:val="28"/>
-        </w:rPr>
-        <w:t>Architectural Elements</w:t>
-      </w:r>
-    </w:p>
-    <w:p>
-      <w:pPr>
-        <w:spacing w:before="240" w:after="240" w:line="278" w:lineRule="auto"/>
-        <w:rPr>
-          <w:rFonts w:ascii="Calibri" w:eastAsia="Calibri" w:hAnsi="Calibri" w:cs="Calibri"/>
-          <w:b/>
+          <w:sz w:val="24"/>
+          <w:szCs w:val="24"/>
+        </w:rPr>
+        <w:t>External Interface</w:t>
+      </w:r>
+    </w:p>
+    <w:p>
+      <w:pPr>
+        <w:spacing w:line="278" w:lineRule="auto"/>
+        <w:rPr>
+          <w:rFonts w:ascii="Calibri" w:eastAsia="Calibri" w:hAnsi="Calibri" w:cs="Calibri"/>
+          <w:sz w:val="24"/>
+          <w:szCs w:val="24"/>
+        </w:rPr>
+      </w:pPr>
+      <w:r>
+        <w:rPr>
+          <w:rFonts w:ascii="Calibri" w:eastAsia="Calibri" w:hAnsi="Calibri" w:cs="Calibri"/>
+          <w:sz w:val="24"/>
+          <w:szCs w:val="24"/>
+        </w:rPr>
+        <w:t>The external interface relies on a sensor module and camera for detecting and recording vehicles entering and exiting the parking facility. When a vehicle disrupts the sensor beam, the sensor triggers the camera module to capture a photograph of the entity. This image is then immediately transferred by a Python script to a PostgreSQL database for preprocessing, decoding, and interpretation. If the object detection model confirms that the entity is a motorized vehicle, a global counter in the database is adjusted to reflect the updated occupancy count.</w:t>
+      </w:r>
+    </w:p>
+    <w:p>
+      <w:pPr>
+        <w:spacing w:line="278" w:lineRule="auto"/>
+        <w:rPr>
+          <w:rFonts w:ascii="Calibri" w:eastAsia="Calibri" w:hAnsi="Calibri" w:cs="Calibri"/>
+          <w:sz w:val="24"/>
+          <w:szCs w:val="24"/>
+        </w:rPr>
+      </w:pPr>
+      <w:r>
+        <w:rPr>
+          <w:rFonts w:ascii="Calibri" w:eastAsia="Calibri" w:hAnsi="Calibri" w:cs="Calibri"/>
+          <w:sz w:val="24"/>
+          <w:szCs w:val="24"/>
+        </w:rPr>
+        <w:t>To communicate parking availability to users, a mobile application interface has been developed using the Flutter and Dart framework. The app reads directly from the PostgreSQL database, providing a real-time display of parking space availability for users on their devices.</w:t>
+      </w:r>
+    </w:p>
+    <w:p>
+      <w:pPr>
+        <w:spacing w:line="278" w:lineRule="auto"/>
+        <w:rPr>
+          <w:rFonts w:ascii="Calibri" w:eastAsia="Calibri" w:hAnsi="Calibri" w:cs="Calibri"/>
+          <w:sz w:val="24"/>
+          <w:szCs w:val="24"/>
+        </w:rPr>
+      </w:pPr>
+      <w:r>
+        <w:rPr>
+          <w:rFonts w:ascii="Calibri" w:eastAsia="Calibri" w:hAnsi="Calibri" w:cs="Calibri"/>
+          <w:sz w:val="24"/>
+          <w:szCs w:val="24"/>
+        </w:rPr>
+        <w:t>Network connectivity is established via the Raspberry Pi’s onboard wireless module (model 3 B+). In cases where signal strength or reliability may be limited, additional options, such as soldering an external antenna or adding a secondary Wi-Fi module, can be implemented. This enhanced connectivity supports data transfer to AWS for image processing and the reception of image interpretation results, extending the device’s “edge” capabilities.</w:t>
+      </w:r>
+    </w:p>
+    <w:p>
+      <w:pPr>
+        <w:spacing w:line="278" w:lineRule="auto"/>
+        <w:rPr>
+          <w:rFonts w:ascii="Calibri" w:eastAsia="Calibri" w:hAnsi="Calibri" w:cs="Calibri"/>
           <w:sz w:val="24"/>
           <w:szCs w:val="24"/>
         </w:rPr>
@@ -380,72 +409,8 @@
           <w:sz w:val="24"/>
           <w:szCs w:val="24"/>
         </w:rPr>
-        <w:t>External Interface</w:t>
-      </w:r>
-    </w:p>
-    <w:p>
-      <w:pPr>
-        <w:spacing w:line="278" w:lineRule="auto"/>
-        <w:rPr>
-          <w:rFonts w:ascii="Calibri" w:eastAsia="Calibri" w:hAnsi="Calibri" w:cs="Calibri"/>
-          <w:sz w:val="24"/>
-          <w:szCs w:val="24"/>
-        </w:rPr>
-      </w:pPr>
-      <w:r>
-        <w:rPr>
-          <w:rFonts w:ascii="Calibri" w:eastAsia="Calibri" w:hAnsi="Calibri" w:cs="Calibri"/>
-          <w:sz w:val="24"/>
-          <w:szCs w:val="24"/>
-        </w:rPr>
-        <w:t>The external interface relies on a sensor module and camera for detecting and recording vehicles entering and exiting the parking facility. When a vehicle disrupts the sensor beam, the sensor triggers the camera module to capture a photograph of the entity. This image is then immediately transferred by a Python script to a PostgreSQL database for preprocessing, decoding, and interpretation. If the object detection model confirms that the entity is a motorized vehicle, a global counter in the database is adjusted to reflect the updated occupancy count.</w:t>
-      </w:r>
-    </w:p>
-    <w:p>
-      <w:pPr>
-        <w:spacing w:line="278" w:lineRule="auto"/>
-        <w:rPr>
-          <w:rFonts w:ascii="Calibri" w:eastAsia="Calibri" w:hAnsi="Calibri" w:cs="Calibri"/>
-          <w:sz w:val="24"/>
-          <w:szCs w:val="24"/>
-        </w:rPr>
-      </w:pPr>
-      <w:r>
-        <w:rPr>
-          <w:rFonts w:ascii="Calibri" w:eastAsia="Calibri" w:hAnsi="Calibri" w:cs="Calibri"/>
-          <w:sz w:val="24"/>
-          <w:szCs w:val="24"/>
-        </w:rPr>
-        <w:t>To communicate parking availability to users, a mobile application interface has been developed using the Flutter and Dart framework. The app reads directly from the PostgreSQL database, providing a real-time display of parking space availability for users on their devices.</w:t>
-      </w:r>
-    </w:p>
-    <w:p>
-      <w:pPr>
-        <w:spacing w:line="278" w:lineRule="auto"/>
-        <w:rPr>
-          <w:rFonts w:ascii="Calibri" w:eastAsia="Calibri" w:hAnsi="Calibri" w:cs="Calibri"/>
-          <w:sz w:val="24"/>
-          <w:szCs w:val="24"/>
-        </w:rPr>
-      </w:pPr>
-      <w:r>
-        <w:rPr>
-          <w:rFonts w:ascii="Calibri" w:eastAsia="Calibri" w:hAnsi="Calibri" w:cs="Calibri"/>
-          <w:sz w:val="24"/>
-          <w:szCs w:val="24"/>
-        </w:rPr>
-        <w:t>Network connectivity is established via the Raspberry Pi’s onboard wireless module (model 3 B+). In cases where signal strength or reliability may be limited, additional options, such as soldering an external antenna or adding a secondary Wi-Fi module, can be implemented. This enhanced connectivity supports data transfer to AWS for image processing and the reception of image interpretation results, extending the device’s “edge” capabilities.</w:t>
-      </w:r>
-    </w:p>
-    <w:p>
-      <w:pPr>
-        <w:spacing w:line="278" w:lineRule="auto"/>
-        <w:rPr>
-          <w:rFonts w:ascii="Calibri" w:eastAsia="Calibri" w:hAnsi="Calibri" w:cs="Calibri"/>
-          <w:sz w:val="24"/>
-          <w:szCs w:val="24"/>
-        </w:rPr>
-      </w:pPr>
+        <w:t>Persistent State</w:t>
+      </w:r>
       <w:r>
         <w:rPr>
           <w:rFonts w:ascii="Calibri" w:eastAsia="Calibri" w:hAnsi="Calibri" w:cs="Calibri"/>
@@ -454,16 +419,6 @@
           <w:sz w:val="24"/>
           <w:szCs w:val="24"/>
         </w:rPr>
-        <w:t>Persistent State</w:t>
-      </w:r>
-      <w:r>
-        <w:rPr>
-          <w:rFonts w:ascii="Calibri" w:eastAsia="Calibri" w:hAnsi="Calibri" w:cs="Calibri"/>
-          <w:b/>
-          <w:bCs/>
-          <w:sz w:val="24"/>
-          <w:szCs w:val="24"/>
-        </w:rPr>
         <w:t xml:space="preserve"> </w:t>
       </w:r>
     </w:p>
@@ -624,7 +579,7 @@
           <w:noProof/>
         </w:rPr>
         <w:drawing>
-          <wp:inline distT="0" distB="0" distL="0" distR="0" wp14:anchorId="70B9AD68" wp14:editId="14431ECF">
+          <wp:inline distT="0" distB="0" distL="0" distR="0" wp14:anchorId="70B9AD68" wp14:editId="39CAFD82">
             <wp:extent cx="4519840" cy="456330"/>
             <wp:effectExtent l="0" t="0" r="0" b="0"/>
             <wp:docPr id="1018138911" name="Picture 1018138911"/>
@@ -639,7 +594,7 @@
                     <pic:cNvPicPr/>
                   </pic:nvPicPr>
                   <pic:blipFill>
-                    <a:blip r:embed="rId8">
+                    <a:blip r:embed="rId8" cstate="print">
                       <a:extLst>
                         <a:ext uri="{28A0092B-C50C-407E-A947-70E740481C1C}">
                           <a14:useLocalDpi xmlns:a14="http://schemas.microsoft.com/office/drawing/2010/main" val="0"/>
@@ -960,7 +915,6 @@
         <w:pStyle w:val="Caption"/>
         <w:rPr>
           <w:i w:val="0"/>
-          <w:iCs w:val="0"/>
         </w:rPr>
       </w:pPr>
       <w:r>
@@ -1027,6 +981,32 @@
         </w:rPr>
         <w:t>.</w:t>
       </w:r>
+    </w:p>
+    <w:p>
+      <w:pPr>
+        <w:spacing w:line="278" w:lineRule="auto"/>
+        <w:jc w:val="center"/>
+        <w:rPr>
+          <w:rFonts w:ascii="Calibri" w:eastAsia="Calibri" w:hAnsi="Calibri" w:cs="Calibri"/>
+          <w:b/>
+          <w:bCs/>
+          <w:sz w:val="28"/>
+          <w:szCs w:val="28"/>
+        </w:rPr>
+      </w:pPr>
+    </w:p>
+    <w:p>
+      <w:pPr>
+        <w:spacing w:line="278" w:lineRule="auto"/>
+        <w:jc w:val="center"/>
+        <w:rPr>
+          <w:rFonts w:ascii="Calibri" w:eastAsia="Calibri" w:hAnsi="Calibri" w:cs="Calibri"/>
+          <w:b/>
+          <w:bCs/>
+          <w:sz w:val="28"/>
+          <w:szCs w:val="28"/>
+        </w:rPr>
+      </w:pPr>
     </w:p>
     <w:p>
       <w:pPr>

</xml_diff>